<commit_message>
Updated 4.0.3 API schema
</commit_message>
<xml_diff>
--- a/api/specification/TKBio_Workflow.docx
+++ b/api/specification/TKBio_Workflow.docx
@@ -54,13 +54,19 @@
         <w:t>Input:</w:t>
       </w:r>
       <w:r>
-        <w:t xml:space="preserve"> A </w:t>
+        <w:t xml:space="preserve"> </w:t>
       </w:r>
       <w:r>
         <w:t xml:space="preserve">URL encoded </w:t>
       </w:r>
       <w:r>
-        <w:t>character string to match</w:t>
+        <w:t xml:space="preserve">character </w:t>
+      </w:r>
+      <w:r>
+        <w:t>keywords</w:t>
+      </w:r>
+      <w:r>
+        <w:t xml:space="preserve"> to match</w:t>
       </w:r>
       <w:r>
         <w:t xml:space="preserve"> against the canonical or aliases </w:t>
@@ -96,7 +102,13 @@
         <w:t>Variants:</w:t>
       </w:r>
       <w:r>
-        <w:t xml:space="preserve"> Text and semantic type filters can constrain the list; </w:t>
+        <w:t xml:space="preserve"> </w:t>
+      </w:r>
+      <w:r>
+        <w:t>Additional keywords</w:t>
+      </w:r>
+      <w:r>
+        <w:t xml:space="preserve"> and semantic type filters can constrain the list; </w:t>
       </w:r>
       <w:r>
         <w:t>results are</w:t>
@@ -153,14 +165,133 @@
         <w:rPr>
           <w:rFonts w:ascii="Courier New" w:hAnsi="Courier New" w:cs="Courier New"/>
         </w:rPr>
-        <w:t>concepts?textFilter</w:t>
+        <w:t>concepts?</w:t>
+      </w:r>
+      <w:r>
+        <w:rPr>
+          <w:rFonts w:ascii="Courier New" w:hAnsi="Courier New" w:cs="Courier New"/>
+        </w:rPr>
+        <w:t>q</w:t>
       </w:r>
       <w:proofErr w:type="spellEnd"/>
       <w:r>
         <w:rPr>
           <w:rFonts w:ascii="Courier New" w:hAnsi="Courier New" w:cs="Courier New"/>
         </w:rPr>
-        <w:t>=&lt;search string&gt;</w:t>
+        <w:t>=</w:t>
+      </w:r>
+      <w:r>
+        <w:rPr>
+          <w:rFonts w:ascii="Courier New" w:hAnsi="Courier New" w:cs="Courier New"/>
+          <w:i/>
+        </w:rPr>
+        <w:t>&lt;</w:t>
+      </w:r>
+      <w:r>
+        <w:rPr>
+          <w:rFonts w:ascii="Courier New" w:hAnsi="Courier New" w:cs="Courier New"/>
+          <w:i/>
+        </w:rPr>
+        <w:t>keyword</w:t>
+      </w:r>
+      <w:r>
+        <w:rPr>
+          <w:rFonts w:ascii="Courier New" w:hAnsi="Courier New" w:cs="Courier New"/>
+          <w:i/>
+          <w:vertAlign w:val="subscript"/>
+        </w:rPr>
+        <w:t>1</w:t>
+      </w:r>
+      <w:r>
+        <w:rPr>
+          <w:rFonts w:ascii="Courier New" w:hAnsi="Courier New" w:cs="Courier New"/>
+          <w:i/>
+        </w:rPr>
+        <w:t>&gt;&amp;</w:t>
+      </w:r>
+      <w:r>
+        <w:rPr>
+          <w:rFonts w:ascii="Courier New" w:hAnsi="Courier New" w:cs="Courier New"/>
+        </w:rPr>
+        <w:t>q</w:t>
+      </w:r>
+      <w:r>
+        <w:rPr>
+          <w:rFonts w:ascii="Courier New" w:hAnsi="Courier New" w:cs="Courier New"/>
+        </w:rPr>
+        <w:t>=</w:t>
+      </w:r>
+      <w:r>
+        <w:rPr>
+          <w:rFonts w:ascii="Courier New" w:hAnsi="Courier New" w:cs="Courier New"/>
+          <w:i/>
+        </w:rPr>
+        <w:t>&lt;</w:t>
+      </w:r>
+      <w:r>
+        <w:rPr>
+          <w:rFonts w:ascii="Courier New" w:hAnsi="Courier New" w:cs="Courier New"/>
+          <w:i/>
+        </w:rPr>
+        <w:t>keyword</w:t>
+      </w:r>
+      <w:r>
+        <w:rPr>
+          <w:rFonts w:ascii="Courier New" w:hAnsi="Courier New" w:cs="Courier New"/>
+          <w:i/>
+          <w:vertAlign w:val="subscript"/>
+        </w:rPr>
+        <w:t>2</w:t>
+      </w:r>
+      <w:r>
+        <w:rPr>
+          <w:rFonts w:ascii="Courier New" w:hAnsi="Courier New" w:cs="Courier New"/>
+          <w:i/>
+        </w:rPr>
+        <w:t>&gt;…&amp;</w:t>
+      </w:r>
+      <w:r>
+        <w:rPr>
+          <w:rFonts w:ascii="Courier New" w:hAnsi="Courier New" w:cs="Courier New"/>
+        </w:rPr>
+        <w:t>q</w:t>
+      </w:r>
+      <w:r>
+        <w:rPr>
+          <w:rFonts w:ascii="Courier New" w:hAnsi="Courier New" w:cs="Courier New"/>
+        </w:rPr>
+        <w:t>=</w:t>
+      </w:r>
+      <w:r>
+        <w:rPr>
+          <w:rFonts w:ascii="Courier New" w:hAnsi="Courier New" w:cs="Courier New"/>
+          <w:i/>
+        </w:rPr>
+        <w:t>&lt;</w:t>
+      </w:r>
+      <w:proofErr w:type="spellStart"/>
+      <w:r>
+        <w:rPr>
+          <w:rFonts w:ascii="Courier New" w:hAnsi="Courier New" w:cs="Courier New"/>
+          <w:i/>
+        </w:rPr>
+        <w:t>keyword</w:t>
+      </w:r>
+      <w:r>
+        <w:rPr>
+          <w:rFonts w:ascii="Courier New" w:hAnsi="Courier New" w:cs="Courier New"/>
+          <w:i/>
+          <w:vertAlign w:val="subscript"/>
+        </w:rPr>
+        <w:t>n</w:t>
+      </w:r>
+      <w:proofErr w:type="spellEnd"/>
+      <w:r>
+        <w:rPr>
+          <w:rFonts w:ascii="Courier New" w:hAnsi="Courier New" w:cs="Courier New"/>
+          <w:i/>
+        </w:rPr>
+        <w:t>&gt;</w:t>
       </w:r>
     </w:p>
     <w:p>
@@ -641,7 +772,11 @@
         <w:ind w:left="2160"/>
       </w:pPr>
       <w:r>
-        <w:t>The lists of cross-references from II.A.3 above are consolidated into a union set and identifiers that were already initially run are subtracted from the resulting set, then the difference set of identifiers are used in iterative calls to II.A.2 until the resulting “equivalent concept” ide</w:t>
+        <w:t xml:space="preserve">The lists of cross-references from II.A.3 above are consolidated into a union set and identifiers that were already initially run are subtracted from the resulting set, then the difference set of identifiers are used in iterative calls to II.A.2 until </w:t>
+      </w:r>
+      <w:r>
+        <w:lastRenderedPageBreak/>
+        <w:t>the resulting “equivalent concept” ide</w:t>
       </w:r>
       <w:r>
         <w:t>ntifier clique ceases to expand, suggestive of a complete clique (to the extent known by the available KS’s)</w:t>
@@ -652,7 +787,6 @@
         <w:pStyle w:val="Heading2"/>
       </w:pPr>
       <w:r>
-        <w:lastRenderedPageBreak/>
         <w:t>Set of equivalent concepts are used to retrieve related statements.</w:t>
       </w:r>
     </w:p>
@@ -680,7 +814,21 @@
         <w:t>concept identifiers</w:t>
       </w:r>
       <w:r>
-        <w:t xml:space="preserve"> (from II.A.3 above)</w:t>
+        <w:t xml:space="preserve"> (</w:t>
+      </w:r>
+      <w:r>
+        <w:t>‘</w:t>
+      </w:r>
+      <w:proofErr w:type="spellStart"/>
+      <w:r>
+        <w:t>cid</w:t>
+      </w:r>
+      <w:proofErr w:type="spellEnd"/>
+      <w:r>
+        <w:t xml:space="preserve">’ </w:t>
+      </w:r>
+      <w:r>
+        <w:t>from II.A.3 above)</w:t>
       </w:r>
     </w:p>
     <w:p>
@@ -724,45 +872,75 @@
         <w:ind w:left="1440" w:firstLine="720"/>
         <w:rPr>
           <w:rFonts w:ascii="Courier New" w:hAnsi="Courier New" w:cs="Courier New"/>
-        </w:rPr>
-      </w:pPr>
-      <w:r>
-        <w:rPr>
-          <w:rFonts w:ascii="Courier New" w:hAnsi="Courier New" w:cs="Courier New"/>
-        </w:rPr>
-        <w:t xml:space="preserve">GET </w:t>
-      </w:r>
-      <w:r>
-        <w:rPr>
-          <w:rFonts w:ascii="Courier New" w:hAnsi="Courier New" w:cs="Courier New"/>
-        </w:rPr>
-        <w:t>/</w:t>
-      </w:r>
-      <w:r>
-        <w:rPr>
-          <w:rFonts w:ascii="Courier New" w:hAnsi="Courier New" w:cs="Courier New"/>
-          <w:lang w:val="en-US"/>
+          <w:lang w:val="fr-CA"/>
+        </w:rPr>
+      </w:pPr>
+      <w:r>
+        <w:rPr>
+          <w:rFonts w:ascii="Courier New" w:hAnsi="Courier New" w:cs="Courier New"/>
+          <w:lang w:val="fr-CA"/>
+        </w:rPr>
+        <w:t>GET /</w:t>
+      </w:r>
+      <w:proofErr w:type="spellStart"/>
+      <w:r>
+        <w:rPr>
+          <w:rFonts w:ascii="Courier New" w:hAnsi="Courier New" w:cs="Courier New"/>
+          <w:lang w:val="fr-CA"/>
         </w:rPr>
         <w:t>statements</w:t>
       </w:r>
       <w:r>
         <w:rPr>
           <w:rFonts w:ascii="Courier New" w:hAnsi="Courier New" w:cs="Courier New"/>
-        </w:rPr>
-        <w:t>?xi=</w:t>
-      </w:r>
-      <w:r>
-        <w:rPr>
-          <w:rFonts w:ascii="Courier New" w:hAnsi="Courier New" w:cs="Courier New"/>
-          <w:i/>
-        </w:rPr>
-        <w:t>&lt;xref</w:t>
+          <w:lang w:val="fr-CA"/>
+        </w:rPr>
+        <w:t>?</w:t>
+      </w:r>
+      <w:r>
+        <w:rPr>
+          <w:rFonts w:ascii="Courier New" w:hAnsi="Courier New" w:cs="Courier New"/>
+          <w:lang w:val="fr-CA"/>
+        </w:rPr>
+        <w:t>c</w:t>
+      </w:r>
+      <w:r>
+        <w:rPr>
+          <w:rFonts w:ascii="Courier New" w:hAnsi="Courier New" w:cs="Courier New"/>
+          <w:lang w:val="fr-CA"/>
+        </w:rPr>
+        <w:t>i</w:t>
+      </w:r>
+      <w:proofErr w:type="spellEnd"/>
+      <w:r>
+        <w:rPr>
+          <w:rFonts w:ascii="Courier New" w:hAnsi="Courier New" w:cs="Courier New"/>
+          <w:lang w:val="fr-CA"/>
+        </w:rPr>
+        <w:t>=</w:t>
+      </w:r>
+      <w:r>
+        <w:rPr>
+          <w:rFonts w:ascii="Courier New" w:hAnsi="Courier New" w:cs="Courier New"/>
+          <w:i/>
+          <w:lang w:val="fr-CA"/>
+        </w:rPr>
+        <w:t>&lt;</w:t>
+      </w:r>
+      <w:r>
+        <w:rPr>
+          <w:rFonts w:ascii="Courier New" w:hAnsi="Courier New" w:cs="Courier New"/>
+          <w:i/>
+          <w:lang w:val="fr-CA"/>
+        </w:rPr>
+        <w:t>cid</w:t>
       </w:r>
       <w:r>
         <w:rPr>
           <w:rFonts w:ascii="Courier New" w:hAnsi="Courier New" w:cs="Courier New"/>
           <w:i/>
           <w:vertAlign w:val="subscript"/>
+          <w:lang w:val="fr-CA"/>
         </w:rPr>
         <w:t>1</w:t>
       </w:r>
@@ -770,27 +948,48 @@
         <w:rPr>
           <w:rFonts w:ascii="Courier New" w:hAnsi="Courier New" w:cs="Courier New"/>
           <w:i/>
+          <w:lang w:val="fr-CA"/>
         </w:rPr>
         <w:t>&gt;&amp;</w:t>
       </w:r>
       <w:r>
         <w:rPr>
           <w:rFonts w:ascii="Courier New" w:hAnsi="Courier New" w:cs="Courier New"/>
-        </w:rPr>
-        <w:t>xi=</w:t>
-      </w:r>
-      <w:r>
-        <w:rPr>
-          <w:rFonts w:ascii="Courier New" w:hAnsi="Courier New" w:cs="Courier New"/>
-          <w:i/>
-        </w:rPr>
-        <w:t>&lt;xref</w:t>
-      </w:r>
+          <w:lang w:val="fr-CA"/>
+        </w:rPr>
+        <w:t>c</w:t>
+      </w:r>
+      <w:r>
+        <w:rPr>
+          <w:rFonts w:ascii="Courier New" w:hAnsi="Courier New" w:cs="Courier New"/>
+          <w:lang w:val="fr-CA"/>
+        </w:rPr>
+        <w:t>i=</w:t>
+      </w:r>
+      <w:r>
+        <w:rPr>
+          <w:rFonts w:ascii="Courier New" w:hAnsi="Courier New" w:cs="Courier New"/>
+          <w:i/>
+          <w:lang w:val="fr-CA"/>
+        </w:rPr>
+        <w:t>&lt;</w:t>
+      </w:r>
+      <w:r>
+        <w:rPr>
+          <w:rFonts w:ascii="Courier New" w:hAnsi="Courier New" w:cs="Courier New"/>
+          <w:i/>
+          <w:lang w:val="fr-CA"/>
+        </w:rPr>
+        <w:t>cid</w:t>
+      </w:r>
+      <w:bookmarkStart w:id="0" w:name="_GoBack"/>
+      <w:bookmarkEnd w:id="0"/>
       <w:r>
         <w:rPr>
           <w:rFonts w:ascii="Courier New" w:hAnsi="Courier New" w:cs="Courier New"/>
           <w:i/>
           <w:vertAlign w:val="subscript"/>
+          <w:lang w:val="fr-CA"/>
         </w:rPr>
         <w:t>2</w:t>
       </w:r>
@@ -798,18 +997,21 @@
         <w:rPr>
           <w:rFonts w:ascii="Courier New" w:hAnsi="Courier New" w:cs="Courier New"/>
           <w:i/>
+          <w:lang w:val="fr-CA"/>
         </w:rPr>
         <w:t>&gt;…&amp;</w:t>
       </w:r>
       <w:r>
         <w:rPr>
           <w:rFonts w:ascii="Courier New" w:hAnsi="Courier New" w:cs="Courier New"/>
-        </w:rPr>
-        <w:t>x</w:t>
-      </w:r>
-      <w:r>
-        <w:rPr>
-          <w:rFonts w:ascii="Courier New" w:hAnsi="Courier New" w:cs="Courier New"/>
+          <w:lang w:val="fr-CA"/>
+        </w:rPr>
+        <w:t>c</w:t>
+      </w:r>
+      <w:r>
+        <w:rPr>
+          <w:rFonts w:ascii="Courier New" w:hAnsi="Courier New" w:cs="Courier New"/>
+          <w:lang w:val="fr-CA"/>
         </w:rPr>
         <w:t>i=</w:t>
       </w:r>
@@ -817,6 +1019,7 @@
         <w:rPr>
           <w:rFonts w:ascii="Courier New" w:hAnsi="Courier New" w:cs="Courier New"/>
           <w:i/>
+          <w:lang w:val="fr-CA"/>
         </w:rPr>
         <w:t>&lt;</w:t>
       </w:r>
@@ -825,21 +1028,16 @@
         <w:rPr>
           <w:rFonts w:ascii="Courier New" w:hAnsi="Courier New" w:cs="Courier New"/>
           <w:i/>
-        </w:rPr>
-        <w:t>x</w:t>
-      </w:r>
-      <w:r>
-        <w:rPr>
-          <w:rFonts w:ascii="Courier New" w:hAnsi="Courier New" w:cs="Courier New"/>
-          <w:i/>
-        </w:rPr>
-        <w:t>ref</w:t>
+          <w:lang w:val="fr-CA"/>
+        </w:rPr>
+        <w:t>cid</w:t>
       </w:r>
       <w:r>
         <w:rPr>
           <w:rFonts w:ascii="Courier New" w:hAnsi="Courier New" w:cs="Courier New"/>
           <w:i/>
           <w:vertAlign w:val="subscript"/>
+          <w:lang w:val="fr-CA"/>
         </w:rPr>
         <w:t>m</w:t>
       </w:r>
@@ -848,6 +1046,7 @@
         <w:rPr>
           <w:rFonts w:ascii="Courier New" w:hAnsi="Courier New" w:cs="Courier New"/>
           <w:i/>
+          <w:lang w:val="fr-CA"/>
         </w:rPr>
         <w:t>&gt;</w:t>
       </w:r>
@@ -989,12 +1188,7 @@
         <w:t xml:space="preserve"> associated with a give</w:t>
       </w:r>
       <w:r>
-        <w:t>n statement (from the</w:t>
-      </w:r>
-      <w:bookmarkStart w:id="0" w:name="_GoBack"/>
-      <w:bookmarkEnd w:id="0"/>
-      <w:r>
-        <w:t xml:space="preserve"> output of II.B</w:t>
+        <w:t>n statement (from the output of II.B</w:t>
       </w:r>
       <w:r>
         <w:t>)</w:t>

</xml_diff>